<commit_message>
The chapter 2 was extended.
</commit_message>
<xml_diff>
--- a/docs/sources/Задание на ВКР.docx
+++ b/docs/sources/Задание на ВКР.docx
@@ -779,8 +779,10 @@
     </w:p>
     <w:p>
       <w:pPr>
-        <w:rPr>
-          <w:sz w:val="24"/>
+        <w:jc w:val="both"/>
+        <w:rPr>
+          <w:sz w:val="24"/>
+          <w:u w:val="single"/>
           <w:lang w:val="ru-RU"/>
         </w:rPr>
       </w:pPr>
@@ -797,187 +799,104 @@
           <w:sz w:val="24"/>
           <w:lang w:val="ru-RU"/>
         </w:rPr>
-        <w:t xml:space="preserve"> __________________________________________________________________________________</w:t>
-      </w:r>
-    </w:p>
-    <w:p>
-      <w:pPr>
-        <w:rPr>
-          <w:sz w:val="24"/>
-          <w:lang w:val="ru-RU"/>
-        </w:rPr>
-      </w:pPr>
-      <w:r>
-        <w:rPr>
-          <w:sz w:val="24"/>
-          <w:lang w:val="ru-RU"/>
-        </w:rPr>
-        <w:t>__________________________________________________________________________________</w:t>
-      </w:r>
-    </w:p>
-    <w:p>
-      <w:pPr>
-        <w:rPr>
-          <w:sz w:val="24"/>
-          <w:lang w:val="ru-RU"/>
-        </w:rPr>
-      </w:pPr>
-      <w:r>
-        <w:rPr>
-          <w:sz w:val="24"/>
-          <w:lang w:val="ru-RU"/>
-        </w:rPr>
-        <w:t>__________________________________________________________________________________</w:t>
-      </w:r>
-    </w:p>
-    <w:p>
-      <w:pPr>
-        <w:rPr>
-          <w:sz w:val="24"/>
-          <w:lang w:val="ru-RU"/>
-        </w:rPr>
-      </w:pPr>
-      <w:r>
-        <w:rPr>
-          <w:sz w:val="24"/>
-          <w:lang w:val="ru-RU"/>
-        </w:rPr>
-        <w:t>__________________________________________________________________________________</w:t>
-      </w:r>
-    </w:p>
-    <w:p>
-      <w:pPr>
-        <w:rPr>
-          <w:sz w:val="24"/>
-          <w:lang w:val="ru-RU"/>
-        </w:rPr>
-      </w:pPr>
-      <w:r>
-        <w:rPr>
-          <w:sz w:val="24"/>
-          <w:lang w:val="ru-RU"/>
-        </w:rPr>
-        <w:t>__________________________________________________________________________________</w:t>
-      </w:r>
-    </w:p>
-    <w:p>
-      <w:pPr>
-        <w:rPr>
-          <w:sz w:val="24"/>
-          <w:lang w:val="ru-RU"/>
-        </w:rPr>
-      </w:pPr>
-      <w:r>
-        <w:rPr>
-          <w:sz w:val="24"/>
-          <w:lang w:val="ru-RU"/>
-        </w:rPr>
-        <w:t>__________________________________________________________________________________</w:t>
-      </w:r>
-    </w:p>
-    <w:p>
-      <w:pPr>
-        <w:rPr>
-          <w:sz w:val="24"/>
-          <w:lang w:val="ru-RU"/>
-        </w:rPr>
-      </w:pPr>
-      <w:r>
-        <w:rPr>
-          <w:sz w:val="24"/>
-          <w:lang w:val="ru-RU"/>
-        </w:rPr>
-        <w:t>__________________________________________________________________________________</w:t>
-      </w:r>
-    </w:p>
-    <w:p>
-      <w:pPr>
-        <w:rPr>
-          <w:sz w:val="24"/>
-          <w:lang w:val="ru-RU"/>
-        </w:rPr>
-      </w:pPr>
-      <w:r>
-        <w:rPr>
-          <w:sz w:val="24"/>
-          <w:lang w:val="ru-RU"/>
-        </w:rPr>
-        <w:t>__________________________________________________________________________________</w:t>
-      </w:r>
-    </w:p>
-    <w:p>
-      <w:pPr>
-        <w:rPr>
-          <w:sz w:val="24"/>
-          <w:lang w:val="ru-RU"/>
-        </w:rPr>
-      </w:pPr>
-      <w:r>
-        <w:rPr>
-          <w:sz w:val="24"/>
-          <w:lang w:val="ru-RU"/>
-        </w:rPr>
-        <w:t>__________________________________________________________________________________</w:t>
-      </w:r>
-    </w:p>
-    <w:p>
-      <w:pPr>
-        <w:rPr>
-          <w:sz w:val="24"/>
-          <w:lang w:val="ru-RU"/>
-        </w:rPr>
-      </w:pPr>
-      <w:r>
-        <w:rPr>
-          <w:sz w:val="24"/>
-          <w:lang w:val="ru-RU"/>
-        </w:rPr>
-        <w:t>__________________________________________________________________________________</w:t>
-      </w:r>
-    </w:p>
-    <w:p>
-      <w:pPr>
-        <w:rPr>
-          <w:sz w:val="24"/>
-          <w:lang w:val="ru-RU"/>
-        </w:rPr>
-      </w:pPr>
-      <w:r>
-        <w:rPr>
-          <w:sz w:val="24"/>
-          <w:lang w:val="ru-RU"/>
-        </w:rPr>
-        <w:t>__________________________________________________________________________________</w:t>
-      </w:r>
-    </w:p>
-    <w:p>
-      <w:pPr>
-        <w:rPr>
-          <w:sz w:val="24"/>
-          <w:lang w:val="ru-RU"/>
-        </w:rPr>
-      </w:pPr>
-      <w:r>
-        <w:rPr>
-          <w:sz w:val="24"/>
-          <w:lang w:val="ru-RU"/>
-        </w:rPr>
-        <w:t>__________________________________________________________________________________</w:t>
-      </w:r>
-    </w:p>
-    <w:p>
-      <w:pPr>
-        <w:rPr>
-          <w:sz w:val="24"/>
-          <w:lang w:val="ru-RU"/>
-        </w:rPr>
-      </w:pPr>
-      <w:r>
-        <w:rPr>
-          <w:sz w:val="24"/>
-          <w:lang w:val="ru-RU"/>
-        </w:rPr>
-        <w:t>__________________________________________________________________________________</w:t>
+        <w:t xml:space="preserve"> </w:t>
+      </w:r>
+      <w:r>
+        <w:rPr>
+          <w:sz w:val="24"/>
+          <w:u w:val="single"/>
+          <w:lang w:val="ru-RU"/>
+        </w:rPr>
+        <w:t xml:space="preserve"> </w:t>
+      </w:r>
+      <w:r>
+        <w:rPr>
+          <w:sz w:val="24"/>
+          <w:u w:val="single"/>
+          <w:lang w:val="ru-RU"/>
+        </w:rPr>
+        <w:t>Необходимо разработать экспертную систему для автоматизации структурного синтеза оптической системы класса фотообъективов. Доступ к экспертно</w:t>
+      </w:r>
+      <w:r>
+        <w:rPr>
+          <w:sz w:val="24"/>
+          <w:u w:val="single"/>
+          <w:lang w:val="ru-RU"/>
+        </w:rPr>
+        <w:t>й системе должен быть обеспечен</w:t>
+      </w:r>
+      <w:r>
+        <w:rPr>
+          <w:sz w:val="24"/>
+          <w:u w:val="single"/>
+          <w:lang w:val="ru-RU"/>
+        </w:rPr>
+        <w:t xml:space="preserve"> по сети Интернет. Экспертная система должна на основе предоставленных пользователем технических требований рекомендовать список </w:t>
+      </w:r>
+      <w:r>
+        <w:rPr>
+          <w:sz w:val="24"/>
+          <w:u w:val="single"/>
+          <w:lang w:val="ru-RU"/>
+        </w:rPr>
+        <w:t xml:space="preserve">подходящих </w:t>
+      </w:r>
+      <w:r>
+        <w:rPr>
+          <w:sz w:val="24"/>
+          <w:u w:val="single"/>
+          <w:lang w:val="ru-RU"/>
+        </w:rPr>
+        <w:t>струк</w:t>
+      </w:r>
+      <w:r>
+        <w:rPr>
+          <w:sz w:val="24"/>
+          <w:u w:val="single"/>
+          <w:lang w:val="ru-RU"/>
+        </w:rPr>
+        <w:t>турных схем, предоставлять как кодовое представление структурных схем, так и графическое.</w:t>
+      </w:r>
+      <w:r>
+        <w:rPr>
+          <w:sz w:val="24"/>
+          <w:u w:val="single"/>
+          <w:lang w:val="ru-RU"/>
+        </w:rPr>
+        <w:t xml:space="preserve"> Доступ к функциям экспертной системы должен быть разграничен при помощи роле</w:t>
+      </w:r>
+      <w:r>
+        <w:rPr>
+          <w:sz w:val="24"/>
+          <w:u w:val="single"/>
+          <w:lang w:val="ru-RU"/>
+        </w:rPr>
+        <w:t xml:space="preserve">й: администратор и пользователь.                                                                            </w:t>
+      </w:r>
+      <w:r>
+        <w:rPr>
+          <w:sz w:val="24"/>
+          <w:u w:val="single"/>
+          <w:lang w:val="ru-RU"/>
+        </w:rPr>
+        <w:t xml:space="preserve">    </w:t>
+      </w:r>
+      <w:r>
+        <w:rPr>
+          <w:sz w:val="24"/>
+          <w:u w:val="single"/>
+          <w:lang w:val="ru-RU"/>
+        </w:rPr>
+        <w:t xml:space="preserve">  </w:t>
+      </w:r>
+      <w:r>
+        <w:rPr>
+          <w:color w:val="FFFFFF" w:themeColor="background1"/>
+          <w:sz w:val="24"/>
+          <w:u w:val="single"/>
+          <w:lang w:val="ru-RU"/>
+        </w:rPr>
+        <w:t>_</w:t>
       </w:r>
     </w:p>
     <w:p>
@@ -1005,137 +924,464 @@
     </w:p>
     <w:p>
       <w:pPr>
-        <w:rPr>
-          <w:sz w:val="24"/>
-          <w:lang w:val="ru-RU"/>
-        </w:rPr>
-      </w:pPr>
-      <w:r>
-        <w:rPr>
-          <w:sz w:val="24"/>
-          <w:lang w:val="ru-RU"/>
-        </w:rPr>
-        <w:t>__________________________________________________________________________________</w:t>
-      </w:r>
-    </w:p>
-    <w:p>
-      <w:pPr>
-        <w:rPr>
-          <w:sz w:val="24"/>
-          <w:lang w:val="ru-RU"/>
-        </w:rPr>
-      </w:pPr>
-      <w:r>
-        <w:rPr>
-          <w:sz w:val="24"/>
-          <w:lang w:val="ru-RU"/>
-        </w:rPr>
-        <w:t>__________________________________________________________________________________</w:t>
-      </w:r>
-    </w:p>
-    <w:p>
-      <w:pPr>
-        <w:rPr>
-          <w:sz w:val="24"/>
-          <w:lang w:val="ru-RU"/>
-        </w:rPr>
-      </w:pPr>
-      <w:r>
-        <w:rPr>
-          <w:sz w:val="24"/>
-          <w:lang w:val="ru-RU"/>
-        </w:rPr>
-        <w:t>__________________________________________________________________________________</w:t>
-      </w:r>
-    </w:p>
-    <w:p>
-      <w:pPr>
-        <w:rPr>
-          <w:sz w:val="24"/>
-          <w:lang w:val="ru-RU"/>
-        </w:rPr>
-      </w:pPr>
-      <w:r>
-        <w:rPr>
-          <w:sz w:val="24"/>
-          <w:lang w:val="ru-RU"/>
-        </w:rPr>
-        <w:t>__________________________________________________________________________________</w:t>
-      </w:r>
-    </w:p>
-    <w:p>
-      <w:pPr>
-        <w:rPr>
-          <w:sz w:val="24"/>
-          <w:lang w:val="ru-RU"/>
-        </w:rPr>
-      </w:pPr>
-      <w:r>
-        <w:rPr>
-          <w:sz w:val="24"/>
-          <w:lang w:val="ru-RU"/>
-        </w:rPr>
-        <w:t>__________________________________________________________________________________</w:t>
-      </w:r>
-    </w:p>
-    <w:p>
-      <w:pPr>
-        <w:rPr>
-          <w:sz w:val="24"/>
-          <w:lang w:val="ru-RU"/>
-        </w:rPr>
-      </w:pPr>
-      <w:r>
-        <w:rPr>
-          <w:sz w:val="24"/>
-          <w:lang w:val="ru-RU"/>
-        </w:rPr>
-        <w:t>__________________________________________________________________________________</w:t>
-      </w:r>
-    </w:p>
-    <w:p>
-      <w:pPr>
-        <w:rPr>
-          <w:sz w:val="24"/>
-          <w:lang w:val="ru-RU"/>
-        </w:rPr>
-      </w:pPr>
-      <w:r>
-        <w:rPr>
-          <w:sz w:val="24"/>
-          <w:lang w:val="ru-RU"/>
-        </w:rPr>
-        <w:t>__________________________________________________________________________________</w:t>
-      </w:r>
-    </w:p>
-    <w:p>
-      <w:pPr>
-        <w:rPr>
-          <w:sz w:val="24"/>
-          <w:lang w:val="ru-RU"/>
-        </w:rPr>
-      </w:pPr>
-      <w:r>
-        <w:rPr>
-          <w:sz w:val="24"/>
-          <w:lang w:val="ru-RU"/>
-        </w:rPr>
-        <w:t>__________________________________________________________________________________</w:t>
-      </w:r>
-    </w:p>
-    <w:p>
-      <w:pPr>
-        <w:rPr>
-          <w:sz w:val="24"/>
-          <w:lang w:val="ru-RU"/>
-        </w:rPr>
-      </w:pPr>
-      <w:r>
-        <w:rPr>
-          <w:sz w:val="24"/>
-          <w:lang w:val="ru-RU"/>
-        </w:rPr>
-        <w:t>__________________________________________________________________________________</w:t>
+        <w:jc w:val="both"/>
+        <w:rPr>
+          <w:sz w:val="24"/>
+          <w:u w:val="single"/>
+          <w:lang w:val="ru-RU"/>
+        </w:rPr>
+      </w:pPr>
+      <w:r>
+        <w:rPr>
+          <w:sz w:val="24"/>
+          <w:u w:val="single"/>
+          <w:lang w:val="ru-RU"/>
+        </w:rPr>
+        <w:t xml:space="preserve">1. Анализ исходных данных к работе. </w:t>
+      </w:r>
+      <w:r>
+        <w:rPr>
+          <w:sz w:val="24"/>
+          <w:u w:val="single"/>
+          <w:lang w:val="ru-RU"/>
+        </w:rPr>
+        <w:t xml:space="preserve">                                                                                              </w:t>
+      </w:r>
+      <w:r>
+        <w:rPr>
+          <w:sz w:val="24"/>
+          <w:u w:val="single"/>
+          <w:lang w:val="ru-RU"/>
+        </w:rPr>
+        <w:t xml:space="preserve">  </w:t>
+      </w:r>
+      <w:r>
+        <w:rPr>
+          <w:sz w:val="24"/>
+          <w:u w:val="single"/>
+          <w:lang w:val="ru-RU"/>
+        </w:rPr>
+        <w:t xml:space="preserve">  </w:t>
+      </w:r>
+      <w:r>
+        <w:rPr>
+          <w:color w:val="FFFFFF" w:themeColor="background1"/>
+          <w:sz w:val="24"/>
+          <w:u w:val="single"/>
+          <w:lang w:val="ru-RU"/>
+        </w:rPr>
+        <w:t>_</w:t>
+      </w:r>
+    </w:p>
+    <w:p>
+      <w:pPr>
+        <w:jc w:val="both"/>
+        <w:rPr>
+          <w:sz w:val="24"/>
+          <w:u w:val="single"/>
+          <w:lang w:val="ru-RU"/>
+        </w:rPr>
+      </w:pPr>
+      <w:r>
+        <w:rPr>
+          <w:sz w:val="24"/>
+          <w:u w:val="single"/>
+          <w:lang w:val="ru-RU"/>
+        </w:rPr>
+        <w:t>2. Обзор существующих решений</w:t>
+      </w:r>
+      <w:r>
+        <w:rPr>
+          <w:sz w:val="24"/>
+          <w:u w:val="single"/>
+          <w:lang w:val="ru-RU"/>
+        </w:rPr>
+        <w:t>.</w:t>
+      </w:r>
+      <w:r>
+        <w:rPr>
+          <w:sz w:val="24"/>
+          <w:u w:val="single"/>
+          <w:lang w:val="ru-RU"/>
+        </w:rPr>
+        <w:t xml:space="preserve">                                                                                                        </w:t>
+      </w:r>
+      <w:r>
+        <w:rPr>
+          <w:color w:val="FFFFFF" w:themeColor="background1"/>
+          <w:sz w:val="24"/>
+          <w:u w:val="single"/>
+          <w:lang w:val="ru-RU"/>
+        </w:rPr>
+        <w:t>_</w:t>
+      </w:r>
+    </w:p>
+    <w:p>
+      <w:pPr>
+        <w:jc w:val="both"/>
+        <w:rPr>
+          <w:sz w:val="24"/>
+          <w:u w:val="single"/>
+          <w:lang w:val="ru-RU"/>
+        </w:rPr>
+      </w:pPr>
+      <w:r>
+        <w:rPr>
+          <w:sz w:val="24"/>
+          <w:u w:val="single"/>
+          <w:lang w:val="ru-RU"/>
+        </w:rPr>
+        <w:t>3. Анализ платформы реализации.</w:t>
+      </w:r>
+      <w:r>
+        <w:rPr>
+          <w:sz w:val="24"/>
+          <w:u w:val="single"/>
+          <w:lang w:val="ru-RU"/>
+        </w:rPr>
+        <w:t xml:space="preserve">                                                                                                     </w:t>
+      </w:r>
+      <w:r>
+        <w:rPr>
+          <w:sz w:val="24"/>
+          <w:u w:val="single"/>
+          <w:lang w:val="ru-RU"/>
+        </w:rPr>
+        <w:t xml:space="preserve">  </w:t>
+      </w:r>
+      <w:r>
+        <w:rPr>
+          <w:sz w:val="24"/>
+          <w:u w:val="single"/>
+          <w:lang w:val="ru-RU"/>
+        </w:rPr>
+        <w:t xml:space="preserve"> </w:t>
+      </w:r>
+      <w:r>
+        <w:rPr>
+          <w:color w:val="FFFFFF" w:themeColor="background1"/>
+          <w:sz w:val="24"/>
+          <w:u w:val="single"/>
+          <w:lang w:val="ru-RU"/>
+        </w:rPr>
+        <w:t>_</w:t>
+      </w:r>
+    </w:p>
+    <w:p>
+      <w:pPr>
+        <w:jc w:val="both"/>
+        <w:rPr>
+          <w:sz w:val="24"/>
+          <w:u w:val="single"/>
+          <w:lang w:val="ru-RU"/>
+        </w:rPr>
+      </w:pPr>
+      <w:r>
+        <w:rPr>
+          <w:sz w:val="24"/>
+          <w:u w:val="single"/>
+          <w:lang w:val="ru-RU"/>
+        </w:rPr>
+        <w:t>4. Проектирование модели данных.</w:t>
+      </w:r>
+      <w:r>
+        <w:rPr>
+          <w:sz w:val="24"/>
+          <w:u w:val="single"/>
+          <w:lang w:val="ru-RU"/>
+        </w:rPr>
+        <w:t xml:space="preserve">                                                                                                      </w:t>
+      </w:r>
+      <w:r>
+        <w:rPr>
+          <w:color w:val="FFFFFF" w:themeColor="background1"/>
+          <w:sz w:val="24"/>
+          <w:u w:val="single"/>
+          <w:lang w:val="ru-RU"/>
+        </w:rPr>
+        <w:t>_</w:t>
+      </w:r>
+    </w:p>
+    <w:p>
+      <w:pPr>
+        <w:jc w:val="both"/>
+        <w:rPr>
+          <w:sz w:val="24"/>
+          <w:u w:val="single"/>
+          <w:lang w:val="ru-RU"/>
+        </w:rPr>
+      </w:pPr>
+      <w:r>
+        <w:rPr>
+          <w:sz w:val="24"/>
+          <w:u w:val="single"/>
+          <w:lang w:val="ru-RU"/>
+        </w:rPr>
+        <w:t>5. Проектиро</w:t>
+      </w:r>
+      <w:r>
+        <w:rPr>
+          <w:sz w:val="24"/>
+          <w:u w:val="single"/>
+          <w:lang w:val="ru-RU"/>
+        </w:rPr>
+        <w:t xml:space="preserve">вание программной архитектуры.                                                                                   </w:t>
+      </w:r>
+      <w:r>
+        <w:rPr>
+          <w:color w:val="FFFFFF" w:themeColor="background1"/>
+          <w:sz w:val="24"/>
+          <w:u w:val="single"/>
+          <w:lang w:val="ru-RU"/>
+        </w:rPr>
+        <w:t>_</w:t>
+      </w:r>
+    </w:p>
+    <w:p>
+      <w:pPr>
+        <w:jc w:val="both"/>
+        <w:rPr>
+          <w:sz w:val="24"/>
+          <w:u w:val="single"/>
+          <w:lang w:val="ru-RU"/>
+        </w:rPr>
+      </w:pPr>
+      <w:r>
+        <w:rPr>
+          <w:sz w:val="24"/>
+          <w:u w:val="single"/>
+          <w:lang w:val="ru-RU"/>
+        </w:rPr>
+        <w:t>6. Реализация</w:t>
+      </w:r>
+      <w:r>
+        <w:rPr>
+          <w:sz w:val="24"/>
+          <w:u w:val="single"/>
+          <w:lang w:val="ru-RU"/>
+        </w:rPr>
+        <w:t xml:space="preserve"> базы знаний.</w:t>
+      </w:r>
+      <w:r>
+        <w:rPr>
+          <w:sz w:val="24"/>
+          <w:u w:val="single"/>
+          <w:lang w:val="ru-RU"/>
+        </w:rPr>
+        <w:t xml:space="preserve">                                                                                                                    </w:t>
+      </w:r>
+      <w:r>
+        <w:rPr>
+          <w:color w:val="FFFFFF" w:themeColor="background1"/>
+          <w:sz w:val="24"/>
+          <w:u w:val="single"/>
+          <w:lang w:val="ru-RU"/>
+        </w:rPr>
+        <w:t>_</w:t>
+      </w:r>
+    </w:p>
+    <w:p>
+      <w:pPr>
+        <w:jc w:val="both"/>
+        <w:rPr>
+          <w:sz w:val="24"/>
+          <w:u w:val="single"/>
+          <w:lang w:val="ru-RU"/>
+        </w:rPr>
+      </w:pPr>
+      <w:r>
+        <w:rPr>
+          <w:sz w:val="24"/>
+          <w:u w:val="single"/>
+          <w:lang w:val="ru-RU"/>
+        </w:rPr>
+        <w:t>7. Реализация интерфейса пользователя.</w:t>
+      </w:r>
+      <w:r>
+        <w:rPr>
+          <w:sz w:val="24"/>
+          <w:u w:val="single"/>
+          <w:lang w:val="ru-RU"/>
+        </w:rPr>
+        <w:t xml:space="preserve">                                                                                              </w:t>
+      </w:r>
+      <w:r>
+        <w:rPr>
+          <w:color w:val="FFFFFF" w:themeColor="background1"/>
+          <w:sz w:val="24"/>
+          <w:u w:val="single"/>
+          <w:lang w:val="ru-RU"/>
+        </w:rPr>
+        <w:t>_</w:t>
+      </w:r>
+    </w:p>
+    <w:p>
+      <w:pPr>
+        <w:jc w:val="both"/>
+        <w:rPr>
+          <w:sz w:val="24"/>
+          <w:u w:val="single"/>
+          <w:lang w:val="ru-RU"/>
+        </w:rPr>
+      </w:pPr>
+      <w:r>
+        <w:rPr>
+          <w:sz w:val="24"/>
+          <w:u w:val="single"/>
+          <w:lang w:val="ru-RU"/>
+        </w:rPr>
+        <w:t xml:space="preserve">8. Тестирование базы знаний.                                                                                                                </w:t>
+      </w:r>
+      <w:r>
+        <w:rPr>
+          <w:color w:val="FFFFFF" w:themeColor="background1"/>
+          <w:sz w:val="24"/>
+          <w:u w:val="single"/>
+          <w:lang w:val="ru-RU"/>
+        </w:rPr>
+        <w:t>_</w:t>
+      </w:r>
+    </w:p>
+    <w:p>
+      <w:pPr>
+        <w:jc w:val="both"/>
+        <w:rPr>
+          <w:sz w:val="24"/>
+          <w:u w:val="single"/>
+          <w:lang w:val="ru-RU"/>
+        </w:rPr>
+      </w:pPr>
+      <w:r>
+        <w:rPr>
+          <w:sz w:val="24"/>
+          <w:u w:val="single"/>
+          <w:lang w:val="ru-RU"/>
+        </w:rPr>
+        <w:t xml:space="preserve">9. Тестирование интерфейса пользователя.                                                                                        </w:t>
+      </w:r>
+      <w:r>
+        <w:rPr>
+          <w:sz w:val="24"/>
+          <w:u w:val="single"/>
+          <w:lang w:val="ru-RU"/>
+        </w:rPr>
+        <w:t xml:space="preserve"> </w:t>
+      </w:r>
+      <w:r>
+        <w:rPr>
+          <w:sz w:val="24"/>
+          <w:u w:val="single"/>
+          <w:lang w:val="ru-RU"/>
+        </w:rPr>
+        <w:t xml:space="preserve"> </w:t>
+      </w:r>
+      <w:r>
+        <w:rPr>
+          <w:color w:val="FFFFFF" w:themeColor="background1"/>
+          <w:sz w:val="24"/>
+          <w:u w:val="single"/>
+          <w:lang w:val="ru-RU"/>
+        </w:rPr>
+        <w:t>_</w:t>
+      </w:r>
+    </w:p>
+    <w:p>
+      <w:pPr>
+        <w:jc w:val="both"/>
+        <w:rPr>
+          <w:sz w:val="24"/>
+          <w:u w:val="single"/>
+          <w:lang w:val="ru-RU"/>
+        </w:rPr>
+        <w:sectPr>
+          <w:pgSz w:w="11907" w:h="16840" w:code="9"/>
+          <w:pgMar w:top="567" w:right="851" w:bottom="567" w:left="1134" w:header="720" w:footer="720" w:gutter="0"/>
+          <w:cols w:space="720"/>
+        </w:sectPr>
+      </w:pPr>
+      <w:r>
+        <w:rPr>
+          <w:sz w:val="24"/>
+          <w:u w:val="single"/>
+          <w:lang w:val="ru-RU"/>
+        </w:rPr>
+        <w:t xml:space="preserve">10. Экономический раздел.                                                                                                                  </w:t>
+      </w:r>
+      <w:r>
+        <w:rPr>
+          <w:sz w:val="24"/>
+          <w:u w:val="single"/>
+          <w:lang w:val="ru-RU"/>
+        </w:rPr>
+        <w:t xml:space="preserve">  </w:t>
+      </w:r>
+      <w:r>
+        <w:rPr>
+          <w:sz w:val="24"/>
+          <w:u w:val="single"/>
+          <w:lang w:val="ru-RU"/>
+        </w:rPr>
+        <w:t xml:space="preserve"> </w:t>
+      </w:r>
+      <w:r>
+        <w:rPr>
+          <w:color w:val="FFFFFF" w:themeColor="background1"/>
+          <w:sz w:val="24"/>
+          <w:u w:val="single"/>
+          <w:lang w:val="ru-RU"/>
+        </w:rPr>
+        <w:t>_</w:t>
+      </w:r>
+      <w:r>
+        <w:rPr>
+          <w:color w:val="FFFFFF" w:themeColor="background1"/>
+          <w:sz w:val="24"/>
+          <w:u w:val="single"/>
+          <w:lang w:val="ru-RU"/>
+        </w:rPr>
+        <w:br/>
+      </w:r>
+      <w:r>
+        <w:rPr>
+          <w:sz w:val="24"/>
+          <w:u w:val="single"/>
+          <w:lang w:val="ru-RU"/>
+        </w:rPr>
+        <w:t>11. Раздел БЖД.</w:t>
+      </w:r>
+      <w:r>
+        <w:rPr>
+          <w:sz w:val="24"/>
+          <w:u w:val="single"/>
+          <w:lang w:val="ru-RU"/>
+        </w:rPr>
+        <w:t xml:space="preserve">                                                                                                  </w:t>
+      </w:r>
+      <w:r>
+        <w:rPr>
+          <w:sz w:val="24"/>
+          <w:u w:val="single"/>
+          <w:lang w:val="ru-RU"/>
+        </w:rPr>
+        <w:t xml:space="preserve">                   </w:t>
+      </w:r>
+      <w:r>
+        <w:rPr>
+          <w:color w:val="FFFFFF" w:themeColor="background1"/>
+          <w:sz w:val="24"/>
+          <w:u w:val="single"/>
+          <w:lang w:val="ru-RU"/>
+        </w:rPr>
+        <w:t>_</w:t>
+      </w:r>
+      <w:r>
+        <w:rPr>
+          <w:color w:val="FFFFFF" w:themeColor="background1"/>
+          <w:sz w:val="24"/>
+          <w:u w:val="single"/>
+          <w:lang w:val="ru-RU"/>
+        </w:rPr>
+        <w:t>_</w:t>
       </w:r>
     </w:p>
     <w:p>
@@ -1152,6 +1398,7 @@
           <w:sz w:val="24"/>
           <w:lang w:val="ru-RU"/>
         </w:rPr>
+        <w:lastRenderedPageBreak/>
         <w:t>5. Перечень графического материала (с указанием обязательного материала</w:t>
       </w:r>
       <w:r>
@@ -1217,7 +1464,6 @@
           <w:sz w:val="24"/>
           <w:lang w:val="ru-RU"/>
         </w:rPr>
-        <w:lastRenderedPageBreak/>
         <w:t>6. Исходные материалы и пособия</w:t>
       </w:r>
       <w:r>
@@ -1273,6 +1519,7 @@
         <w:rPr>
           <w:sz w:val="24"/>
           <w:u w:val="single"/>
+          <w:lang w:val="ru-RU"/>
         </w:rPr>
         <w:t xml:space="preserve">            </w:t>
       </w:r>
@@ -1292,7 +1539,6 @@
         <w:rPr>
           <w:sz w:val="24"/>
           <w:u w:val="single"/>
-          <w:lang w:val="ru-RU"/>
         </w:rPr>
       </w:pPr>
       <w:r>
@@ -1315,7 +1561,6 @@
         <w:rPr>
           <w:sz w:val="24"/>
           <w:u w:val="single"/>
-          <w:lang w:val="ru-RU"/>
         </w:rPr>
         <w:t xml:space="preserve">1152 </w:t>
       </w:r>
@@ -1331,7 +1576,6 @@
         <w:rPr>
           <w:sz w:val="24"/>
           <w:u w:val="single"/>
-          <w:lang w:val="ru-RU"/>
         </w:rPr>
         <w:t xml:space="preserve">.                                                                                                          </w:t>
       </w:r>
@@ -1339,7 +1583,6 @@
         <w:rPr>
           <w:sz w:val="24"/>
           <w:u w:val="single"/>
-          <w:lang w:val="ru-RU"/>
         </w:rPr>
         <w:t xml:space="preserve">     </w:t>
       </w:r>
@@ -1347,7 +1590,6 @@
         <w:rPr>
           <w:sz w:val="24"/>
           <w:u w:val="single"/>
-          <w:lang w:val="ru-RU"/>
         </w:rPr>
         <w:t xml:space="preserve"> </w:t>
       </w:r>
@@ -1355,7 +1597,6 @@
         <w:rPr>
           <w:sz w:val="24"/>
           <w:u w:val="single"/>
-          <w:lang w:val="ru-RU"/>
         </w:rPr>
         <w:t xml:space="preserve">  </w:t>
       </w:r>
@@ -1363,7 +1604,6 @@
         <w:rPr>
           <w:sz w:val="24"/>
           <w:u w:val="single"/>
-          <w:lang w:val="ru-RU"/>
         </w:rPr>
         <w:t xml:space="preserve"> </w:t>
       </w:r>
@@ -1372,7 +1612,6 @@
           <w:color w:val="FFFFFF" w:themeColor="background1"/>
           <w:sz w:val="24"/>
           <w:u w:val="single"/>
-          <w:lang w:val="ru-RU"/>
         </w:rPr>
         <w:t>_</w:t>
       </w:r>
@@ -1390,11 +1629,9 @@
         <w:rPr>
           <w:sz w:val="24"/>
           <w:u w:val="single"/>
-          <w:lang w:val="ru-RU"/>
         </w:rPr>
         <w:t xml:space="preserve">3. </w:t>
       </w:r>
-      <w:proofErr w:type="spellStart"/>
       <w:r>
         <w:rPr>
           <w:sz w:val="24"/>
@@ -1402,12 +1639,10 @@
         </w:rPr>
         <w:t>Pilone</w:t>
       </w:r>
-      <w:proofErr w:type="spellEnd"/>
-      <w:r>
-        <w:rPr>
-          <w:sz w:val="24"/>
-          <w:u w:val="single"/>
-          <w:lang w:val="ru-RU"/>
+      <w:r>
+        <w:rPr>
+          <w:sz w:val="24"/>
+          <w:u w:val="single"/>
         </w:rPr>
         <w:t xml:space="preserve"> </w:t>
       </w:r>
@@ -1422,7 +1657,6 @@
         <w:rPr>
           <w:sz w:val="24"/>
           <w:u w:val="single"/>
-          <w:lang w:val="ru-RU"/>
         </w:rPr>
         <w:t xml:space="preserve">., </w:t>
       </w:r>
@@ -1437,7 +1671,6 @@
         <w:rPr>
           <w:sz w:val="24"/>
           <w:u w:val="single"/>
-          <w:lang w:val="ru-RU"/>
         </w:rPr>
         <w:t xml:space="preserve"> </w:t>
       </w:r>
@@ -1452,7 +1685,6 @@
         <w:rPr>
           <w:sz w:val="24"/>
           <w:u w:val="single"/>
-          <w:lang w:val="ru-RU"/>
         </w:rPr>
         <w:t xml:space="preserve">. </w:t>
       </w:r>
@@ -1467,7 +1699,6 @@
         <w:rPr>
           <w:sz w:val="24"/>
           <w:u w:val="single"/>
-          <w:lang w:val="ru-RU"/>
         </w:rPr>
         <w:t xml:space="preserve"> 2.0 </w:t>
       </w:r>
@@ -1482,7 +1713,6 @@
         <w:rPr>
           <w:sz w:val="24"/>
           <w:u w:val="single"/>
-          <w:lang w:val="ru-RU"/>
         </w:rPr>
         <w:t xml:space="preserve"> </w:t>
       </w:r>
@@ -1497,9 +1727,89 @@
         <w:rPr>
           <w:sz w:val="24"/>
           <w:u w:val="single"/>
-          <w:lang w:val="ru-RU"/>
-        </w:rPr>
-        <w:t xml:space="preserve"> /</w:t>
+        </w:rPr>
+        <w:t xml:space="preserve"> / </w:t>
+      </w:r>
+      <w:r>
+        <w:rPr>
+          <w:sz w:val="24"/>
+          <w:u w:val="single"/>
+        </w:rPr>
+        <w:t>Pub</w:t>
+      </w:r>
+      <w:r>
+        <w:rPr>
+          <w:sz w:val="24"/>
+          <w:u w:val="single"/>
+        </w:rPr>
+        <w:t xml:space="preserve">.: </w:t>
+      </w:r>
+      <w:r>
+        <w:rPr>
+          <w:sz w:val="24"/>
+          <w:u w:val="single"/>
+        </w:rPr>
+        <w:t>O</w:t>
+      </w:r>
+      <w:r>
+        <w:rPr>
+          <w:sz w:val="24"/>
+          <w:u w:val="single"/>
+        </w:rPr>
+        <w:t>’</w:t>
+      </w:r>
+      <w:r>
+        <w:rPr>
+          <w:sz w:val="24"/>
+          <w:u w:val="single"/>
+        </w:rPr>
+        <w:t>Reilly</w:t>
+      </w:r>
+      <w:r>
+        <w:rPr>
+          <w:sz w:val="24"/>
+          <w:u w:val="single"/>
+        </w:rPr>
+        <w:t xml:space="preserve">, 2005. </w:t>
+      </w:r>
+      <w:r>
+        <w:rPr>
+          <w:sz w:val="24"/>
+          <w:u w:val="single"/>
+          <w:lang w:val="ru-RU"/>
+        </w:rPr>
+        <w:t xml:space="preserve">234 </w:t>
+      </w:r>
+      <w:r>
+        <w:rPr>
+          <w:sz w:val="24"/>
+          <w:u w:val="single"/>
+        </w:rPr>
+        <w:t>p</w:t>
+      </w:r>
+      <w:r>
+        <w:rPr>
+          <w:sz w:val="24"/>
+          <w:u w:val="single"/>
+          <w:lang w:val="ru-RU"/>
+        </w:rPr>
+        <w:t>.</w:t>
+      </w:r>
+      <w:r>
+        <w:rPr>
+          <w:sz w:val="24"/>
+          <w:u w:val="single"/>
+          <w:lang w:val="ru-RU"/>
+        </w:rPr>
+        <w:t xml:space="preserve">                                       </w:t>
+      </w:r>
+      <w:r>
+        <w:rPr>
+          <w:sz w:val="24"/>
+          <w:u w:val="single"/>
+          <w:lang w:val="ru-RU"/>
+        </w:rPr>
+        <w:t xml:space="preserve">  </w:t>
       </w:r>
       <w:r>
         <w:rPr>
@@ -1513,14 +1823,253 @@
         <w:rPr>
           <w:sz w:val="24"/>
           <w:u w:val="single"/>
-        </w:rPr>
-        <w:t>Pub</w:t>
-      </w:r>
-      <w:r>
-        <w:rPr>
-          <w:sz w:val="24"/>
-          <w:u w:val="single"/>
-          <w:lang w:val="ru-RU"/>
+          <w:lang w:val="ru-RU"/>
+        </w:rPr>
+        <w:t xml:space="preserve"> </w:t>
+      </w:r>
+      <w:r>
+        <w:rPr>
+          <w:color w:val="FFFFFF" w:themeColor="background1"/>
+          <w:sz w:val="24"/>
+          <w:u w:val="single"/>
+          <w:lang w:val="ru-RU"/>
+        </w:rPr>
+        <w:t>_</w:t>
+      </w:r>
+    </w:p>
+    <w:p>
+      <w:pPr>
+        <w:jc w:val="both"/>
+        <w:rPr>
+          <w:sz w:val="24"/>
+          <w:u w:val="single"/>
+          <w:lang w:val="ru-RU"/>
+        </w:rPr>
+      </w:pPr>
+      <w:r>
+        <w:rPr>
+          <w:sz w:val="24"/>
+          <w:u w:val="single"/>
+          <w:lang w:val="ru-RU"/>
+        </w:rPr>
+        <w:t xml:space="preserve">4. </w:t>
+      </w:r>
+      <w:r>
+        <w:rPr>
+          <w:sz w:val="24"/>
+          <w:u w:val="single"/>
+          <w:lang w:val="ru-RU"/>
+        </w:rPr>
+        <w:t>Симовский Р.А. Методические указания по составлению раздела «Охрана труда» в дипломных проектах (работах). /</w:t>
+      </w:r>
+      <w:r>
+        <w:rPr>
+          <w:sz w:val="24"/>
+          <w:u w:val="single"/>
+          <w:lang w:val="ru-RU"/>
+        </w:rPr>
+        <w:t xml:space="preserve"> </w:t>
+      </w:r>
+      <w:r>
+        <w:rPr>
+          <w:sz w:val="24"/>
+          <w:u w:val="single"/>
+          <w:lang w:val="ru-RU"/>
+        </w:rPr>
+        <w:t xml:space="preserve">СПб.: ЛИТМО, 1990. 6 с.                                                              </w:t>
+      </w:r>
+      <w:r>
+        <w:rPr>
+          <w:sz w:val="24"/>
+          <w:u w:val="single"/>
+          <w:lang w:val="ru-RU"/>
+        </w:rPr>
+        <w:t xml:space="preserve"> </w:t>
+      </w:r>
+      <w:r>
+        <w:rPr>
+          <w:color w:val="FFFFFF" w:themeColor="background1"/>
+          <w:sz w:val="24"/>
+          <w:u w:val="single"/>
+          <w:lang w:val="ru-RU"/>
+        </w:rPr>
+        <w:t>_</w:t>
+      </w:r>
+    </w:p>
+    <w:p>
+      <w:pPr>
+        <w:jc w:val="both"/>
+        <w:rPr>
+          <w:sz w:val="24"/>
+          <w:u w:val="single"/>
+          <w:lang w:val="ru-RU"/>
+        </w:rPr>
+      </w:pPr>
+      <w:r>
+        <w:rPr>
+          <w:sz w:val="24"/>
+          <w:u w:val="single"/>
+          <w:lang w:val="ru-RU"/>
+        </w:rPr>
+        <w:t xml:space="preserve">5. Васюхин О.В. Экономическая часть дипломных разработок: методические указания для студентов технических специальностей всех форм обучения </w:t>
+      </w:r>
+      <w:r>
+        <w:rPr>
+          <w:sz w:val="24"/>
+          <w:u w:val="single"/>
+          <w:lang w:val="ru-RU"/>
+        </w:rPr>
+        <w:t>/ СПб.:  СПбГУ ИТМО, 1998. 23 с.</w:t>
+      </w:r>
+    </w:p>
+    <w:p>
+      <w:pPr>
+        <w:jc w:val="both"/>
+        <w:rPr>
+          <w:sz w:val="24"/>
+          <w:u w:val="single"/>
+          <w:lang w:val="ru-RU"/>
+        </w:rPr>
+      </w:pPr>
+      <w:r>
+        <w:rPr>
+          <w:sz w:val="24"/>
+          <w:u w:val="single"/>
+          <w:lang w:val="ru-RU"/>
+        </w:rPr>
+        <w:t>6. Русинов М.М. Техническая оптика. Изд.: Либроком, 2011. 48</w:t>
+      </w:r>
+      <w:r>
+        <w:rPr>
+          <w:sz w:val="24"/>
+          <w:u w:val="single"/>
+          <w:lang w:val="ru-RU"/>
+        </w:rPr>
+        <w:t xml:space="preserve">8 с.   </w:t>
+      </w:r>
+      <w:r>
+        <w:rPr>
+          <w:sz w:val="24"/>
+          <w:u w:val="single"/>
+        </w:rPr>
+        <w:t xml:space="preserve">                                             </w:t>
+      </w:r>
+      <w:r>
+        <w:rPr>
+          <w:color w:val="FFFFFF" w:themeColor="background1"/>
+          <w:sz w:val="24"/>
+          <w:u w:val="single"/>
+          <w:lang w:val="ru-RU"/>
+        </w:rPr>
+        <w:t>_</w:t>
+      </w:r>
+    </w:p>
+    <w:p>
+      <w:pPr>
+        <w:jc w:val="both"/>
+        <w:rPr>
+          <w:sz w:val="24"/>
+          <w:u w:val="single"/>
+          <w:lang w:val="ru-RU"/>
+        </w:rPr>
+      </w:pPr>
+      <w:r>
+        <w:rPr>
+          <w:sz w:val="24"/>
+          <w:u w:val="single"/>
+          <w:lang w:val="ru-RU"/>
+        </w:rPr>
+        <w:t>7. Русинов М.М. Композиция оптических систем. Изд.: Либроком, 2011. 384 с.</w:t>
+      </w:r>
+      <w:r>
+        <w:rPr>
+          <w:sz w:val="24"/>
+          <w:u w:val="single"/>
+          <w:lang w:val="ru-RU"/>
+        </w:rPr>
+        <w:t xml:space="preserve"> </w:t>
+      </w:r>
+      <w:r>
+        <w:rPr>
+          <w:sz w:val="24"/>
+          <w:u w:val="single"/>
+        </w:rPr>
+        <w:t xml:space="preserve">                           </w:t>
+      </w:r>
+      <w:r>
+        <w:rPr>
+          <w:color w:val="FFFFFF" w:themeColor="background1"/>
+          <w:sz w:val="24"/>
+          <w:u w:val="single"/>
+          <w:lang w:val="ru-RU"/>
+        </w:rPr>
+        <w:t>_</w:t>
+      </w:r>
+    </w:p>
+    <w:p>
+      <w:pPr>
+        <w:jc w:val="both"/>
+        <w:rPr>
+          <w:sz w:val="24"/>
+          <w:u w:val="single"/>
+        </w:rPr>
+      </w:pPr>
+      <w:r>
+        <w:rPr>
+          <w:sz w:val="24"/>
+          <w:u w:val="single"/>
+        </w:rPr>
+        <w:t xml:space="preserve">8. </w:t>
+      </w:r>
+      <w:r>
+        <w:rPr>
+          <w:sz w:val="24"/>
+          <w:u w:val="single"/>
+        </w:rPr>
+        <w:t>Bloch J. Effective Java. Pub.: Addison-Wesley, 2008. 346 p.</w:t>
+      </w:r>
+      <w:r>
+        <w:rPr>
+          <w:sz w:val="24"/>
+          <w:u w:val="single"/>
+        </w:rPr>
+        <w:t xml:space="preserve">                                                              </w:t>
+      </w:r>
+      <w:r>
+        <w:rPr>
+          <w:color w:val="FFFFFF" w:themeColor="background1"/>
+          <w:sz w:val="24"/>
+          <w:u w:val="single"/>
+        </w:rPr>
+        <w:t>_</w:t>
+      </w:r>
+    </w:p>
+    <w:p>
+      <w:pPr>
+        <w:jc w:val="both"/>
+        <w:rPr>
+          <w:sz w:val="24"/>
+          <w:u w:val="single"/>
+        </w:rPr>
+      </w:pPr>
+      <w:r>
+        <w:rPr>
+          <w:sz w:val="24"/>
+          <w:u w:val="single"/>
+        </w:rPr>
+        <w:t xml:space="preserve">9. Amador L. </w:t>
+      </w:r>
+      <w:r>
+        <w:rPr>
+          <w:sz w:val="24"/>
+          <w:u w:val="single"/>
+        </w:rPr>
+        <w:t>Drools Developer’s Cookbook. Pub</w:t>
+      </w:r>
+      <w:r>
+        <w:rPr>
+          <w:sz w:val="24"/>
+          <w:u w:val="single"/>
         </w:rPr>
         <w:t xml:space="preserve">.: </w:t>
       </w:r>
@@ -1529,30 +2078,28 @@
           <w:sz w:val="24"/>
           <w:u w:val="single"/>
         </w:rPr>
-        <w:t>O</w:t>
-      </w:r>
-      <w:r>
-        <w:rPr>
-          <w:sz w:val="24"/>
-          <w:u w:val="single"/>
-          <w:lang w:val="ru-RU"/>
-        </w:rPr>
-        <w:t>’</w:t>
-      </w:r>
-      <w:r>
-        <w:rPr>
-          <w:sz w:val="24"/>
-          <w:u w:val="single"/>
-        </w:rPr>
-        <w:t>Reilly</w:t>
-      </w:r>
-      <w:r>
-        <w:rPr>
-          <w:sz w:val="24"/>
-          <w:u w:val="single"/>
-          <w:lang w:val="ru-RU"/>
-        </w:rPr>
-        <w:t xml:space="preserve">, 2005. 234 </w:t>
+        <w:t>Packt</w:t>
+      </w:r>
+      <w:r>
+        <w:rPr>
+          <w:sz w:val="24"/>
+          <w:u w:val="single"/>
+        </w:rPr>
+        <w:t xml:space="preserve"> </w:t>
+      </w:r>
+      <w:r>
+        <w:rPr>
+          <w:sz w:val="24"/>
+          <w:u w:val="single"/>
+        </w:rPr>
+        <w:t>Publishing</w:t>
+      </w:r>
+      <w:r>
+        <w:rPr>
+          <w:sz w:val="24"/>
+          <w:u w:val="single"/>
+        </w:rPr>
+        <w:t xml:space="preserve">, 2012. 310 </w:t>
       </w:r>
       <w:r>
         <w:rPr>
@@ -1565,6 +2112,118 @@
         <w:rPr>
           <w:sz w:val="24"/>
           <w:u w:val="single"/>
+        </w:rPr>
+        <w:t xml:space="preserve">.                               </w:t>
+      </w:r>
+      <w:r>
+        <w:rPr>
+          <w:color w:val="FFFFFF" w:themeColor="background1"/>
+          <w:sz w:val="24"/>
+          <w:u w:val="single"/>
+        </w:rPr>
+        <w:t>_</w:t>
+      </w:r>
+    </w:p>
+    <w:p>
+      <w:pPr>
+        <w:jc w:val="both"/>
+        <w:rPr>
+          <w:sz w:val="24"/>
+          <w:u w:val="single"/>
+          <w:lang w:val="ru-RU"/>
+        </w:rPr>
+      </w:pPr>
+      <w:r>
+        <w:rPr>
+          <w:sz w:val="24"/>
+          <w:u w:val="single"/>
+        </w:rPr>
+        <w:t xml:space="preserve">10. </w:t>
+      </w:r>
+      <w:r>
+        <w:rPr>
+          <w:sz w:val="24"/>
+          <w:u w:val="single"/>
+        </w:rPr>
+        <w:t>Reelsen</w:t>
+      </w:r>
+      <w:r>
+        <w:rPr>
+          <w:sz w:val="24"/>
+          <w:u w:val="single"/>
+        </w:rPr>
+        <w:t xml:space="preserve"> </w:t>
+      </w:r>
+      <w:r>
+        <w:rPr>
+          <w:sz w:val="24"/>
+          <w:u w:val="single"/>
+        </w:rPr>
+        <w:t>A</w:t>
+      </w:r>
+      <w:r>
+        <w:rPr>
+          <w:sz w:val="24"/>
+          <w:u w:val="single"/>
+        </w:rPr>
+        <w:t xml:space="preserve">. </w:t>
+      </w:r>
+      <w:r>
+        <w:rPr>
+          <w:sz w:val="24"/>
+          <w:u w:val="single"/>
+        </w:rPr>
+        <w:t>Play Framework Cookbook. Pub</w:t>
+      </w:r>
+      <w:r>
+        <w:rPr>
+          <w:sz w:val="24"/>
+          <w:u w:val="single"/>
+          <w:lang w:val="ru-RU"/>
+        </w:rPr>
+        <w:t xml:space="preserve">.: </w:t>
+      </w:r>
+      <w:r>
+        <w:rPr>
+          <w:sz w:val="24"/>
+          <w:u w:val="single"/>
+        </w:rPr>
+        <w:t>Packt</w:t>
+      </w:r>
+      <w:r>
+        <w:rPr>
+          <w:sz w:val="24"/>
+          <w:u w:val="single"/>
+          <w:lang w:val="ru-RU"/>
+        </w:rPr>
+        <w:t xml:space="preserve"> </w:t>
+      </w:r>
+      <w:r>
+        <w:rPr>
+          <w:sz w:val="24"/>
+          <w:u w:val="single"/>
+        </w:rPr>
+        <w:t>Publishing</w:t>
+      </w:r>
+      <w:r>
+        <w:rPr>
+          <w:sz w:val="24"/>
+          <w:u w:val="single"/>
+          <w:lang w:val="ru-RU"/>
+        </w:rPr>
+        <w:t xml:space="preserve">, 2011. 292 </w:t>
+      </w:r>
+      <w:r>
+        <w:rPr>
+          <w:sz w:val="24"/>
+          <w:u w:val="single"/>
+        </w:rPr>
+        <w:t>p</w:t>
+      </w:r>
+      <w:r>
+        <w:rPr>
+          <w:sz w:val="24"/>
+          <w:u w:val="single"/>
           <w:lang w:val="ru-RU"/>
         </w:rPr>
         <w:t>.</w:t>
@@ -1575,248 +2234,33 @@
           <w:u w:val="single"/>
           <w:lang w:val="ru-RU"/>
         </w:rPr>
-        <w:t xml:space="preserve">                                        </w:t>
-      </w:r>
-      <w:r>
-        <w:rPr>
-          <w:sz w:val="24"/>
-          <w:u w:val="single"/>
-          <w:lang w:val="ru-RU"/>
-        </w:rPr>
         <w:t xml:space="preserve"> </w:t>
       </w:r>
       <w:r>
         <w:rPr>
           <w:sz w:val="24"/>
           <w:u w:val="single"/>
+        </w:rPr>
+        <w:t xml:space="preserve">                                 </w:t>
+      </w:r>
+      <w:r>
+        <w:rPr>
+          <w:color w:val="FFFFFF" w:themeColor="background1"/>
+          <w:sz w:val="24"/>
+          <w:u w:val="single"/>
           <w:lang w:val="ru-RU"/>
         </w:rPr>
         <w:t>_</w:t>
       </w:r>
-      <w:r>
-        <w:rPr>
-          <w:sz w:val="24"/>
-          <w:u w:val="single"/>
-          <w:lang w:val="ru-RU"/>
-        </w:rPr>
-        <w:t xml:space="preserve"> </w:t>
-      </w:r>
-    </w:p>
-    <w:p>
-      <w:pPr>
-        <w:jc w:val="both"/>
-        <w:rPr>
-          <w:sz w:val="24"/>
-          <w:u w:val="single"/>
-          <w:lang w:val="ru-RU"/>
-        </w:rPr>
-      </w:pPr>
-      <w:r>
-        <w:rPr>
-          <w:sz w:val="24"/>
-          <w:u w:val="single"/>
-          <w:lang w:val="ru-RU"/>
-        </w:rPr>
-        <w:t xml:space="preserve">4. </w:t>
-      </w:r>
-      <w:r>
-        <w:rPr>
-          <w:sz w:val="24"/>
-          <w:u w:val="single"/>
-          <w:lang w:val="ru-RU"/>
-        </w:rPr>
-        <w:t>Симовский Р.А. Методические указания по составлению раздела «Охрана труда» в дипломных проектах (работах). /</w:t>
-      </w:r>
-      <w:r>
-        <w:rPr>
-          <w:sz w:val="24"/>
-          <w:u w:val="single"/>
-          <w:lang w:val="ru-RU"/>
-        </w:rPr>
-        <w:t xml:space="preserve"> </w:t>
-      </w:r>
-      <w:r>
-        <w:rPr>
-          <w:sz w:val="24"/>
-          <w:u w:val="single"/>
-          <w:lang w:val="ru-RU"/>
-        </w:rPr>
-        <w:t>СПб.: ЛИТМО, 1990. 6 с.</w:t>
-      </w:r>
-      <w:r>
-        <w:rPr>
-          <w:sz w:val="24"/>
-          <w:u w:val="single"/>
-          <w:lang w:val="ru-RU"/>
-        </w:rPr>
-        <w:t>____________</w:t>
-      </w:r>
-      <w:r>
-        <w:rPr>
-          <w:sz w:val="24"/>
-          <w:u w:val="single"/>
-          <w:lang w:val="ru-RU"/>
-        </w:rPr>
-        <w:t>_______                        _</w:t>
-      </w:r>
-    </w:p>
-    <w:p>
-      <w:pPr>
-        <w:jc w:val="both"/>
-        <w:rPr>
-          <w:sz w:val="24"/>
-          <w:u w:val="single"/>
-          <w:lang w:val="ru-RU"/>
-        </w:rPr>
-      </w:pPr>
-      <w:r>
-        <w:rPr>
-          <w:sz w:val="24"/>
-          <w:u w:val="single"/>
-          <w:lang w:val="ru-RU"/>
-        </w:rPr>
-        <w:t>5. Васюхин О.В. Экономическая часть дипломных разработок: методические указания для студентов технических специальностей всех форм обучения / СПб.:  СПбГУ ИТМО, 1998. 23 с.</w:t>
-      </w:r>
-      <w:r>
-        <w:rPr>
-          <w:sz w:val="24"/>
-          <w:u w:val="single"/>
-          <w:lang w:val="ru-RU"/>
-        </w:rPr>
-        <w:t>__</w:t>
-      </w:r>
-      <w:r>
-        <w:rPr>
-          <w:sz w:val="24"/>
-          <w:u w:val="single"/>
-          <w:lang w:val="ru-RU"/>
-        </w:rPr>
-        <w:t xml:space="preserve">  </w:t>
-      </w:r>
-      <w:r>
-        <w:rPr>
-          <w:sz w:val="24"/>
-          <w:u w:val="single"/>
-          <w:lang w:val="ru-RU"/>
-        </w:rPr>
-        <w:t>____________</w:t>
-      </w:r>
-      <w:r>
-        <w:rPr>
-          <w:sz w:val="24"/>
-          <w:u w:val="single"/>
-          <w:lang w:val="ru-RU"/>
-        </w:rPr>
-        <w:t>__________________________________________________________________</w:t>
-      </w:r>
-    </w:p>
-    <w:p>
-      <w:pPr>
-        <w:jc w:val="both"/>
-        <w:rPr>
-          <w:sz w:val="24"/>
-          <w:u w:val="single"/>
-          <w:lang w:val="ru-RU"/>
-        </w:rPr>
-      </w:pPr>
-      <w:r>
-        <w:rPr>
-          <w:sz w:val="24"/>
-          <w:u w:val="single"/>
-          <w:lang w:val="ru-RU"/>
-        </w:rPr>
-        <w:t>__________________________________________________________________________________</w:t>
-      </w:r>
-    </w:p>
-    <w:p>
-      <w:pPr>
-        <w:jc w:val="both"/>
-        <w:rPr>
-          <w:sz w:val="24"/>
-          <w:u w:val="single"/>
-          <w:lang w:val="ru-RU"/>
-        </w:rPr>
-      </w:pPr>
-      <w:r>
-        <w:rPr>
-          <w:sz w:val="24"/>
-          <w:u w:val="single"/>
-          <w:lang w:val="ru-RU"/>
-        </w:rPr>
-        <w:t>__________________________________________________________________________________</w:t>
-      </w:r>
-    </w:p>
-    <w:p>
-      <w:pPr>
-        <w:jc w:val="both"/>
-        <w:rPr>
-          <w:sz w:val="24"/>
-          <w:u w:val="single"/>
-          <w:lang w:val="ru-RU"/>
-        </w:rPr>
-      </w:pPr>
-      <w:r>
-        <w:rPr>
-          <w:sz w:val="24"/>
-          <w:u w:val="single"/>
-          <w:lang w:val="ru-RU"/>
-        </w:rPr>
-        <w:t>__________________________________________________________________________________</w:t>
-      </w:r>
-    </w:p>
-    <w:p>
-      <w:pPr>
-        <w:jc w:val="both"/>
-        <w:rPr>
-          <w:sz w:val="24"/>
-          <w:u w:val="single"/>
-          <w:lang w:val="ru-RU"/>
-        </w:rPr>
-      </w:pPr>
-      <w:r>
-        <w:rPr>
-          <w:sz w:val="24"/>
-          <w:u w:val="single"/>
-          <w:lang w:val="ru-RU"/>
-        </w:rPr>
-        <w:t>__________________________________________________________________________________</w:t>
-      </w:r>
-    </w:p>
-    <w:p>
-      <w:pPr>
-        <w:jc w:val="both"/>
-        <w:rPr>
-          <w:sz w:val="24"/>
-          <w:u w:val="single"/>
-          <w:lang w:val="ru-RU"/>
-        </w:rPr>
-      </w:pPr>
-      <w:r>
-        <w:rPr>
-          <w:sz w:val="24"/>
-          <w:u w:val="single"/>
-          <w:lang w:val="ru-RU"/>
-        </w:rPr>
-        <w:t>__________________________________________________________________________________</w:t>
-      </w:r>
-    </w:p>
-    <w:p>
-      <w:pPr>
-        <w:jc w:val="both"/>
-        <w:rPr>
-          <w:sz w:val="24"/>
-          <w:u w:val="single"/>
-          <w:lang w:val="ru-RU"/>
-        </w:rPr>
-      </w:pPr>
-      <w:r>
-        <w:rPr>
-          <w:sz w:val="24"/>
-          <w:u w:val="single"/>
-          <w:lang w:val="ru-RU"/>
-        </w:rPr>
-        <w:t>__________________________________________________________________________________</w:t>
-      </w:r>
+    </w:p>
+    <w:p>
+      <w:pPr>
+        <w:rPr>
+          <w:sz w:val="24"/>
+          <w:u w:val="single"/>
+          <w:lang w:val="ru-RU"/>
+        </w:rPr>
+      </w:pPr>
     </w:p>
     <w:p>
       <w:pPr>
@@ -2308,9 +2752,14 @@
             <w:pPr>
               <w:rPr>
                 <w:sz w:val="24"/>
-                <w:lang w:val="ru-RU"/>
-              </w:rPr>
-            </w:pPr>
+              </w:rPr>
+            </w:pPr>
+            <w:r>
+              <w:rPr>
+                <w:sz w:val="24"/>
+              </w:rPr>
+              <w:t>1</w:t>
+            </w:r>
           </w:p>
         </w:tc>
         <w:tc>
@@ -2324,6 +2773,13 @@
                 <w:lang w:val="ru-RU"/>
               </w:rPr>
             </w:pPr>
+            <w:r>
+              <w:rPr>
+                <w:sz w:val="24"/>
+                <w:lang w:val="ru-RU"/>
+              </w:rPr>
+              <w:t>Анализ исходных данных к работе</w:t>
+            </w:r>
           </w:p>
         </w:tc>
         <w:tc>
@@ -2337,6 +2793,13 @@
                 <w:lang w:val="ru-RU"/>
               </w:rPr>
             </w:pPr>
+            <w:r>
+              <w:rPr>
+                <w:sz w:val="24"/>
+                <w:lang w:val="ru-RU"/>
+              </w:rPr>
+              <w:t>15.03.2012</w:t>
+            </w:r>
           </w:p>
         </w:tc>
         <w:tc>
@@ -2365,6 +2828,13 @@
                 <w:lang w:val="ru-RU"/>
               </w:rPr>
             </w:pPr>
+            <w:r>
+              <w:rPr>
+                <w:sz w:val="24"/>
+                <w:lang w:val="ru-RU"/>
+              </w:rPr>
+              <w:t>2</w:t>
+            </w:r>
           </w:p>
         </w:tc>
         <w:tc>
@@ -2378,6 +2848,13 @@
                 <w:lang w:val="ru-RU"/>
               </w:rPr>
             </w:pPr>
+            <w:r>
+              <w:rPr>
+                <w:sz w:val="24"/>
+                <w:lang w:val="ru-RU"/>
+              </w:rPr>
+              <w:t>Обзор существующих решений</w:t>
+            </w:r>
           </w:p>
         </w:tc>
         <w:tc>
@@ -2391,6 +2868,13 @@
                 <w:lang w:val="ru-RU"/>
               </w:rPr>
             </w:pPr>
+            <w:r>
+              <w:rPr>
+                <w:sz w:val="24"/>
+                <w:lang w:val="ru-RU"/>
+              </w:rPr>
+              <w:t>20.03.2012</w:t>
+            </w:r>
           </w:p>
         </w:tc>
         <w:tc>
@@ -2419,6 +2903,13 @@
                 <w:lang w:val="ru-RU"/>
               </w:rPr>
             </w:pPr>
+            <w:r>
+              <w:rPr>
+                <w:sz w:val="24"/>
+                <w:lang w:val="ru-RU"/>
+              </w:rPr>
+              <w:t>3</w:t>
+            </w:r>
           </w:p>
         </w:tc>
         <w:tc>
@@ -2432,6 +2923,13 @@
                 <w:lang w:val="ru-RU"/>
               </w:rPr>
             </w:pPr>
+            <w:r>
+              <w:rPr>
+                <w:sz w:val="24"/>
+                <w:lang w:val="ru-RU"/>
+              </w:rPr>
+              <w:t>Анализ платформы реализации</w:t>
+            </w:r>
           </w:p>
         </w:tc>
         <w:tc>
@@ -2445,6 +2943,13 @@
                 <w:lang w:val="ru-RU"/>
               </w:rPr>
             </w:pPr>
+            <w:r>
+              <w:rPr>
+                <w:sz w:val="24"/>
+                <w:lang w:val="ru-RU"/>
+              </w:rPr>
+              <w:t>23.03.2012</w:t>
+            </w:r>
           </w:p>
         </w:tc>
         <w:tc>
@@ -2473,6 +2978,13 @@
                 <w:lang w:val="ru-RU"/>
               </w:rPr>
             </w:pPr>
+            <w:r>
+              <w:rPr>
+                <w:sz w:val="24"/>
+                <w:lang w:val="ru-RU"/>
+              </w:rPr>
+              <w:t>4</w:t>
+            </w:r>
           </w:p>
         </w:tc>
         <w:tc>
@@ -2486,6 +2998,13 @@
                 <w:lang w:val="ru-RU"/>
               </w:rPr>
             </w:pPr>
+            <w:r>
+              <w:rPr>
+                <w:sz w:val="24"/>
+                <w:lang w:val="ru-RU"/>
+              </w:rPr>
+              <w:t>Проектирование моделли данных</w:t>
+            </w:r>
           </w:p>
         </w:tc>
         <w:tc>
@@ -2499,6 +3018,13 @@
                 <w:lang w:val="ru-RU"/>
               </w:rPr>
             </w:pPr>
+            <w:r>
+              <w:rPr>
+                <w:sz w:val="24"/>
+                <w:lang w:val="ru-RU"/>
+              </w:rPr>
+              <w:t>25.03.2012</w:t>
+            </w:r>
           </w:p>
         </w:tc>
         <w:tc>
@@ -2527,6 +3053,13 @@
                 <w:lang w:val="ru-RU"/>
               </w:rPr>
             </w:pPr>
+            <w:r>
+              <w:rPr>
+                <w:sz w:val="24"/>
+                <w:lang w:val="ru-RU"/>
+              </w:rPr>
+              <w:t>5</w:t>
+            </w:r>
           </w:p>
         </w:tc>
         <w:tc>
@@ -2540,6 +3073,13 @@
                 <w:lang w:val="ru-RU"/>
               </w:rPr>
             </w:pPr>
+            <w:r>
+              <w:rPr>
+                <w:sz w:val="24"/>
+                <w:lang w:val="ru-RU"/>
+              </w:rPr>
+              <w:t>Проектирование программной архитектуры</w:t>
+            </w:r>
           </w:p>
         </w:tc>
         <w:tc>
@@ -2553,6 +3093,13 @@
                 <w:lang w:val="ru-RU"/>
               </w:rPr>
             </w:pPr>
+            <w:r>
+              <w:rPr>
+                <w:sz w:val="24"/>
+                <w:lang w:val="ru-RU"/>
+              </w:rPr>
+              <w:t>28.03.2012</w:t>
+            </w:r>
           </w:p>
         </w:tc>
         <w:tc>
@@ -2581,6 +3128,13 @@
                 <w:lang w:val="ru-RU"/>
               </w:rPr>
             </w:pPr>
+            <w:r>
+              <w:rPr>
+                <w:sz w:val="24"/>
+                <w:lang w:val="ru-RU"/>
+              </w:rPr>
+              <w:t>6</w:t>
+            </w:r>
           </w:p>
         </w:tc>
         <w:tc>
@@ -2594,6 +3148,13 @@
                 <w:lang w:val="ru-RU"/>
               </w:rPr>
             </w:pPr>
+            <w:r>
+              <w:rPr>
+                <w:sz w:val="24"/>
+                <w:lang w:val="ru-RU"/>
+              </w:rPr>
+              <w:t>Реализация базы знаний</w:t>
+            </w:r>
           </w:p>
         </w:tc>
         <w:tc>
@@ -2607,6 +3168,13 @@
                 <w:lang w:val="ru-RU"/>
               </w:rPr>
             </w:pPr>
+            <w:r>
+              <w:rPr>
+                <w:sz w:val="24"/>
+                <w:lang w:val="ru-RU"/>
+              </w:rPr>
+              <w:t>05.04.2012</w:t>
+            </w:r>
           </w:p>
         </w:tc>
         <w:tc>
@@ -2635,6 +3203,13 @@
                 <w:lang w:val="ru-RU"/>
               </w:rPr>
             </w:pPr>
+            <w:r>
+              <w:rPr>
+                <w:sz w:val="24"/>
+                <w:lang w:val="ru-RU"/>
+              </w:rPr>
+              <w:t>7</w:t>
+            </w:r>
           </w:p>
         </w:tc>
         <w:tc>
@@ -2648,6 +3223,13 @@
                 <w:lang w:val="ru-RU"/>
               </w:rPr>
             </w:pPr>
+            <w:r>
+              <w:rPr>
+                <w:sz w:val="24"/>
+                <w:lang w:val="ru-RU"/>
+              </w:rPr>
+              <w:t>Реализации интерфейса пользователя</w:t>
+            </w:r>
           </w:p>
         </w:tc>
         <w:tc>
@@ -2661,6 +3243,13 @@
                 <w:lang w:val="ru-RU"/>
               </w:rPr>
             </w:pPr>
+            <w:r>
+              <w:rPr>
+                <w:sz w:val="24"/>
+                <w:lang w:val="ru-RU"/>
+              </w:rPr>
+              <w:t>12.04.2012</w:t>
+            </w:r>
           </w:p>
         </w:tc>
         <w:tc>
@@ -2689,6 +3278,13 @@
                 <w:lang w:val="ru-RU"/>
               </w:rPr>
             </w:pPr>
+            <w:r>
+              <w:rPr>
+                <w:sz w:val="24"/>
+                <w:lang w:val="ru-RU"/>
+              </w:rPr>
+              <w:t>8</w:t>
+            </w:r>
           </w:p>
         </w:tc>
         <w:tc>
@@ -2702,6 +3298,13 @@
                 <w:lang w:val="ru-RU"/>
               </w:rPr>
             </w:pPr>
+            <w:r>
+              <w:rPr>
+                <w:sz w:val="24"/>
+                <w:lang w:val="ru-RU"/>
+              </w:rPr>
+              <w:t>Тестирование базы знаний</w:t>
+            </w:r>
           </w:p>
         </w:tc>
         <w:tc>
@@ -2715,6 +3318,13 @@
                 <w:lang w:val="ru-RU"/>
               </w:rPr>
             </w:pPr>
+            <w:r>
+              <w:rPr>
+                <w:sz w:val="24"/>
+                <w:lang w:val="ru-RU"/>
+              </w:rPr>
+              <w:t>05.05.2012</w:t>
+            </w:r>
           </w:p>
         </w:tc>
         <w:tc>
@@ -2743,6 +3353,13 @@
                 <w:lang w:val="ru-RU"/>
               </w:rPr>
             </w:pPr>
+            <w:r>
+              <w:rPr>
+                <w:sz w:val="24"/>
+                <w:lang w:val="ru-RU"/>
+              </w:rPr>
+              <w:t xml:space="preserve">9 </w:t>
+            </w:r>
           </w:p>
         </w:tc>
         <w:tc>
@@ -2756,6 +3373,13 @@
                 <w:lang w:val="ru-RU"/>
               </w:rPr>
             </w:pPr>
+            <w:r>
+              <w:rPr>
+                <w:sz w:val="24"/>
+                <w:lang w:val="ru-RU"/>
+              </w:rPr>
+              <w:t>Тестирование интерфейса пользователя</w:t>
+            </w:r>
           </w:p>
         </w:tc>
         <w:tc>
@@ -2769,6 +3393,13 @@
                 <w:lang w:val="ru-RU"/>
               </w:rPr>
             </w:pPr>
+            <w:r>
+              <w:rPr>
+                <w:sz w:val="24"/>
+                <w:lang w:val="ru-RU"/>
+              </w:rPr>
+              <w:t>12.05.2012</w:t>
+            </w:r>
           </w:p>
         </w:tc>
         <w:tc>
@@ -2797,6 +3428,13 @@
                 <w:lang w:val="ru-RU"/>
               </w:rPr>
             </w:pPr>
+            <w:r>
+              <w:rPr>
+                <w:sz w:val="24"/>
+                <w:lang w:val="ru-RU"/>
+              </w:rPr>
+              <w:t>10</w:t>
+            </w:r>
           </w:p>
         </w:tc>
         <w:tc>
@@ -2810,6 +3448,13 @@
                 <w:lang w:val="ru-RU"/>
               </w:rPr>
             </w:pPr>
+            <w:r>
+              <w:rPr>
+                <w:sz w:val="24"/>
+                <w:lang w:val="ru-RU"/>
+              </w:rPr>
+              <w:t>Экономический раздел</w:t>
+            </w:r>
           </w:p>
         </w:tc>
         <w:tc>
@@ -2823,6 +3468,13 @@
                 <w:lang w:val="ru-RU"/>
               </w:rPr>
             </w:pPr>
+            <w:r>
+              <w:rPr>
+                <w:sz w:val="24"/>
+                <w:lang w:val="ru-RU"/>
+              </w:rPr>
+              <w:t>17.05.2012</w:t>
+            </w:r>
           </w:p>
         </w:tc>
         <w:tc>
@@ -2851,6 +3503,13 @@
                 <w:lang w:val="ru-RU"/>
               </w:rPr>
             </w:pPr>
+            <w:r>
+              <w:rPr>
+                <w:sz w:val="24"/>
+                <w:lang w:val="ru-RU"/>
+              </w:rPr>
+              <w:t>11</w:t>
+            </w:r>
           </w:p>
         </w:tc>
         <w:tc>
@@ -2864,6 +3523,13 @@
                 <w:lang w:val="ru-RU"/>
               </w:rPr>
             </w:pPr>
+            <w:r>
+              <w:rPr>
+                <w:sz w:val="24"/>
+                <w:lang w:val="ru-RU"/>
+              </w:rPr>
+              <w:t>Раздел БЖД</w:t>
+            </w:r>
           </w:p>
         </w:tc>
         <w:tc>
@@ -2877,6 +3543,13 @@
                 <w:lang w:val="ru-RU"/>
               </w:rPr>
             </w:pPr>
+            <w:r>
+              <w:rPr>
+                <w:sz w:val="24"/>
+                <w:lang w:val="ru-RU"/>
+              </w:rPr>
+              <w:t>23.05.2012</w:t>
+            </w:r>
           </w:p>
         </w:tc>
         <w:tc>
@@ -2897,123 +3570,66 @@
         <w:tc>
           <w:tcPr>
             <w:tcW w:w="921" w:type="dxa"/>
-            <w:tcBorders>
-              <w:bottom w:val="nil"/>
-            </w:tcBorders>
-          </w:tcPr>
-          <w:p>
-            <w:pPr>
-              <w:rPr>
-                <w:sz w:val="24"/>
-                <w:lang w:val="ru-RU"/>
-              </w:rPr>
-            </w:pPr>
+          </w:tcPr>
+          <w:p>
+            <w:pPr>
+              <w:rPr>
+                <w:sz w:val="24"/>
+                <w:lang w:val="ru-RU"/>
+              </w:rPr>
+            </w:pPr>
+            <w:r>
+              <w:rPr>
+                <w:sz w:val="24"/>
+                <w:lang w:val="ru-RU"/>
+              </w:rPr>
+              <w:t>12</w:t>
+            </w:r>
           </w:p>
         </w:tc>
         <w:tc>
           <w:tcPr>
             <w:tcW w:w="5528" w:type="dxa"/>
-            <w:tcBorders>
-              <w:bottom w:val="nil"/>
-            </w:tcBorders>
-          </w:tcPr>
-          <w:p>
-            <w:pPr>
-              <w:rPr>
-                <w:sz w:val="24"/>
-                <w:lang w:val="ru-RU"/>
-              </w:rPr>
-            </w:pPr>
+          </w:tcPr>
+          <w:p>
+            <w:pPr>
+              <w:rPr>
+                <w:sz w:val="24"/>
+                <w:lang w:val="ru-RU"/>
+              </w:rPr>
+            </w:pPr>
+            <w:r>
+              <w:rPr>
+                <w:sz w:val="24"/>
+                <w:lang w:val="ru-RU"/>
+              </w:rPr>
+              <w:t>Оформление пояснительной записки</w:t>
+            </w:r>
           </w:p>
         </w:tc>
         <w:tc>
           <w:tcPr>
             <w:tcW w:w="1985" w:type="dxa"/>
-            <w:tcBorders>
-              <w:bottom w:val="nil"/>
-            </w:tcBorders>
-          </w:tcPr>
-          <w:p>
-            <w:pPr>
-              <w:rPr>
-                <w:sz w:val="24"/>
-                <w:lang w:val="ru-RU"/>
-              </w:rPr>
-            </w:pPr>
+          </w:tcPr>
+          <w:p>
+            <w:pPr>
+              <w:rPr>
+                <w:sz w:val="24"/>
+                <w:lang w:val="ru-RU"/>
+              </w:rPr>
+            </w:pPr>
+            <w:r>
+              <w:rPr>
+                <w:sz w:val="24"/>
+                <w:lang w:val="ru-RU"/>
+              </w:rPr>
+              <w:t>29.05.2012</w:t>
+            </w:r>
           </w:p>
         </w:tc>
         <w:tc>
           <w:tcPr>
             <w:tcW w:w="1625" w:type="dxa"/>
-            <w:tcBorders>
-              <w:bottom w:val="nil"/>
-            </w:tcBorders>
-          </w:tcPr>
-          <w:p>
-            <w:pPr>
-              <w:rPr>
-                <w:sz w:val="24"/>
-                <w:lang w:val="ru-RU"/>
-              </w:rPr>
-            </w:pPr>
-          </w:p>
-        </w:tc>
-      </w:tr>
-      <w:tr>
-        <w:tc>
-          <w:tcPr>
-            <w:tcW w:w="921" w:type="dxa"/>
-            <w:tcBorders>
-              <w:bottom w:val="single" w:sz="4" w:space="0" w:color="auto"/>
-            </w:tcBorders>
-          </w:tcPr>
-          <w:p>
-            <w:pPr>
-              <w:rPr>
-                <w:sz w:val="24"/>
-                <w:lang w:val="ru-RU"/>
-              </w:rPr>
-            </w:pPr>
-          </w:p>
-        </w:tc>
-        <w:tc>
-          <w:tcPr>
-            <w:tcW w:w="5528" w:type="dxa"/>
-            <w:tcBorders>
-              <w:bottom w:val="single" w:sz="4" w:space="0" w:color="auto"/>
-            </w:tcBorders>
-          </w:tcPr>
-          <w:p>
-            <w:pPr>
-              <w:rPr>
-                <w:sz w:val="24"/>
-                <w:lang w:val="ru-RU"/>
-              </w:rPr>
-            </w:pPr>
-          </w:p>
-        </w:tc>
-        <w:tc>
-          <w:tcPr>
-            <w:tcW w:w="1985" w:type="dxa"/>
-            <w:tcBorders>
-              <w:bottom w:val="single" w:sz="4" w:space="0" w:color="auto"/>
-            </w:tcBorders>
-          </w:tcPr>
-          <w:p>
-            <w:pPr>
-              <w:rPr>
-                <w:sz w:val="24"/>
-                <w:lang w:val="ru-RU"/>
-              </w:rPr>
-            </w:pPr>
-          </w:p>
-        </w:tc>
-        <w:tc>
-          <w:tcPr>
-            <w:tcW w:w="1625" w:type="dxa"/>
-            <w:tcBorders>
-              <w:bottom w:val="single" w:sz="4" w:space="0" w:color="auto"/>
-            </w:tcBorders>
           </w:tcPr>
           <w:p>
             <w:pPr>
@@ -3184,6 +3800,7 @@
         </w:tabs>
         <w:rPr>
           <w:sz w:val="18"/>
+          <w:lang w:val="ru-RU"/>
         </w:rPr>
       </w:pPr>
       <w:r>
@@ -3196,24 +3813,9 @@
       <w:r>
         <w:rPr>
           <w:sz w:val="16"/>
-        </w:rPr>
-        <w:t>(</w:t>
-      </w:r>
-      <w:proofErr w:type="spellStart"/>
-      <w:proofErr w:type="gramStart"/>
-      <w:r>
-        <w:rPr>
-          <w:sz w:val="16"/>
-        </w:rPr>
-        <w:t>подпись</w:t>
-      </w:r>
-      <w:proofErr w:type="spellEnd"/>
-      <w:proofErr w:type="gramEnd"/>
-      <w:r>
-        <w:rPr>
-          <w:sz w:val="16"/>
-        </w:rPr>
-        <w:t>)</w:t>
+          <w:lang w:val="ru-RU"/>
+        </w:rPr>
+        <w:t>(подпись)</w:t>
       </w:r>
     </w:p>
     <w:sectPr>
@@ -3716,7 +4318,7 @@
 </file>
 
 <file path=customXml/itemProps1.xml><?xml version="1.0" encoding="utf-8"?>
-<ds:datastoreItem xmlns:ds="http://schemas.openxmlformats.org/officeDocument/2006/customXml" ds:itemID="{3DA4F8E2-4A0B-465F-BCF0-BC192BC6BED5}">
+<ds:datastoreItem xmlns:ds="http://schemas.openxmlformats.org/officeDocument/2006/customXml" ds:itemID="{46D4E0F0-BB3F-4910-8A4F-854049B7FA03}">
   <ds:schemaRefs>
     <ds:schemaRef ds:uri="http://schemas.openxmlformats.org/officeDocument/2006/bibliography"/>
   </ds:schemaRefs>

</xml_diff>